<commit_message>
Removed extra blank pdf page
</commit_message>
<xml_diff>
--- a/assets/ShariqHafeez_Resume.docx
+++ b/assets/ShariqHafeez_Resume.docx
@@ -12,6 +12,8 @@
           <w:color w:val="FF0000"/>
         </w:rPr>
       </w:pPr>
+      <w:bookmarkStart w:id="0" w:name="_GoBack"/>
+      <w:bookmarkEnd w:id="0"/>
       <w:r>
         <w:rPr>
           <w:b/>
@@ -74,44 +76,17 @@
                             <w:r>
                               <w:rPr>
                                 <w:color w:val="FFFFFF" w:themeColor="background1"/>
-                                <w:szCs w:val="20"/>
+                                <w:sz w:val="24"/>
+                                <w:szCs w:val="24"/>
                               </w:rPr>
-                              <w:t>Website: sshafeez.github.io</w:t>
+                              <w:t>Website: sshafeez.github.io | Phone: 734 620 4406 | Email: sshafeez@umich.edu</w:t>
                             </w:r>
                             <w:r>
                               <w:rPr>
                                 <w:color w:val="FFFFFF" w:themeColor="background1"/>
                                 <w:szCs w:val="20"/>
                               </w:rPr>
-                              <w:t xml:space="preserve"> | </w:t>
-                            </w:r>
-                            <w:r>
-                              <w:rPr>
-                                <w:color w:val="FFFFFF" w:themeColor="background1"/>
-                                <w:szCs w:val="20"/>
-                              </w:rPr>
-                              <w:t>Phone</w:t>
-                            </w:r>
-                            <w:r>
-                              <w:rPr>
-                                <w:color w:val="FFFFFF" w:themeColor="background1"/>
-                                <w:szCs w:val="20"/>
-                              </w:rPr>
-                              <w:t xml:space="preserve">: 734 620 4406 | </w:t>
-                            </w:r>
-                            <w:r>
-                              <w:rPr>
-                                <w:color w:val="FFFFFF" w:themeColor="background1"/>
-                                <w:szCs w:val="20"/>
-                              </w:rPr>
-                              <w:t xml:space="preserve">Email: </w:t>
-                            </w:r>
-                            <w:r>
-                              <w:rPr>
-                                <w:color w:val="FFFFFF" w:themeColor="background1"/>
-                                <w:szCs w:val="20"/>
-                              </w:rPr>
-                              <w:t xml:space="preserve">sshafeez@umich.edu </w:t>
+                              <w:t xml:space="preserve"> </w:t>
                             </w:r>
                             <w:r>
                               <w:rPr>
@@ -163,44 +138,17 @@
                       <w:r>
                         <w:rPr>
                           <w:color w:val="FFFFFF" w:themeColor="background1"/>
-                          <w:szCs w:val="20"/>
+                          <w:sz w:val="24"/>
+                          <w:szCs w:val="24"/>
                         </w:rPr>
-                        <w:t>Website: sshafeez.github.io</w:t>
+                        <w:t>Website: sshafeez.github.io | Phone: 734 620 4406 | Email: sshafeez@umich.edu</w:t>
                       </w:r>
                       <w:r>
                         <w:rPr>
                           <w:color w:val="FFFFFF" w:themeColor="background1"/>
                           <w:szCs w:val="20"/>
                         </w:rPr>
-                        <w:t xml:space="preserve"> | </w:t>
-                      </w:r>
-                      <w:r>
-                        <w:rPr>
-                          <w:color w:val="FFFFFF" w:themeColor="background1"/>
-                          <w:szCs w:val="20"/>
-                        </w:rPr>
-                        <w:t>Phone</w:t>
-                      </w:r>
-                      <w:r>
-                        <w:rPr>
-                          <w:color w:val="FFFFFF" w:themeColor="background1"/>
-                          <w:szCs w:val="20"/>
-                        </w:rPr>
-                        <w:t xml:space="preserve">: 734 620 4406 | </w:t>
-                      </w:r>
-                      <w:r>
-                        <w:rPr>
-                          <w:color w:val="FFFFFF" w:themeColor="background1"/>
-                          <w:szCs w:val="20"/>
-                        </w:rPr>
-                        <w:t xml:space="preserve">Email: </w:t>
-                      </w:r>
-                      <w:r>
-                        <w:rPr>
-                          <w:color w:val="FFFFFF" w:themeColor="background1"/>
-                          <w:szCs w:val="20"/>
-                        </w:rPr>
-                        <w:t xml:space="preserve">sshafeez@umich.edu </w:t>
+                        <w:t xml:space="preserve"> </w:t>
                       </w:r>
                       <w:r>
                         <w:rPr>
@@ -276,7 +224,21 @@
         <w:rPr>
           <w:b/>
         </w:rPr>
-        <w:t xml:space="preserve">University Of Michigan – Ann Arbor: </w:t>
+        <w:t xml:space="preserve">University </w:t>
+      </w:r>
+      <w:proofErr w:type="gramStart"/>
+      <w:r>
+        <w:rPr>
+          <w:b/>
+        </w:rPr>
+        <w:t>Of</w:t>
+      </w:r>
+      <w:proofErr w:type="gramEnd"/>
+      <w:r>
+        <w:rPr>
+          <w:b/>
+        </w:rPr>
+        <w:t xml:space="preserve"> Michigan – Ann Arbor: </w:t>
       </w:r>
       <w:r>
         <w:t xml:space="preserve"> Computer Engineering</w:t>
@@ -316,8 +278,6 @@
       <w:r>
         <w:t>Hardware Accelerators, Machine Learning</w:t>
       </w:r>
-      <w:bookmarkStart w:id="0" w:name="_GoBack"/>
-      <w:bookmarkEnd w:id="0"/>
     </w:p>
     <w:p>
       <w:pPr>
@@ -392,8 +352,13 @@
         <w:t xml:space="preserve">Python, </w:t>
       </w:r>
       <w:r>
-        <w:t>Assembly (x86 &amp; ARM), Matlab</w:t>
-      </w:r>
+        <w:t xml:space="preserve">Assembly (x86 &amp; ARM), </w:t>
+      </w:r>
+      <w:proofErr w:type="spellStart"/>
+      <w:r>
+        <w:t>Matlab</w:t>
+      </w:r>
+      <w:proofErr w:type="spellEnd"/>
     </w:p>
     <w:p>
       <w:pPr>
@@ -695,7 +660,21 @@
         <w:rPr>
           <w:b/>
         </w:rPr>
-        <w:t>University Of Michigan</w:t>
+        <w:t xml:space="preserve">University </w:t>
+      </w:r>
+      <w:proofErr w:type="gramStart"/>
+      <w:r>
+        <w:rPr>
+          <w:b/>
+        </w:rPr>
+        <w:t>Of</w:t>
+      </w:r>
+      <w:proofErr w:type="gramEnd"/>
+      <w:r>
+        <w:rPr>
+          <w:b/>
+        </w:rPr>
+        <w:t xml:space="preserve"> Michigan</w:t>
       </w:r>
       <w:r>
         <w:rPr>
@@ -2969,7 +2948,7 @@
 </file>
 
 <file path=customXml/itemProps1.xml><?xml version="1.0" encoding="utf-8"?>
-<ds:datastoreItem xmlns:ds="http://schemas.openxmlformats.org/officeDocument/2006/customXml" ds:itemID="{151E25AF-72B3-4E56-9C8C-6CD66D37FBB3}">
+<ds:datastoreItem xmlns:ds="http://schemas.openxmlformats.org/officeDocument/2006/customXml" ds:itemID="{9DDF84D4-229A-4FAC-8CF4-58905C7D123A}">
   <ds:schemaRefs>
     <ds:schemaRef ds:uri="http://schemas.openxmlformats.org/officeDocument/2006/bibliography"/>
   </ds:schemaRefs>

</xml_diff>

<commit_message>
resume update post graduation
</commit_message>
<xml_diff>
--- a/assets/ShariqHafeez_Resume.docx
+++ b/assets/ShariqHafeez_Resume.docx
@@ -1,6 +1,6 @@
 
 <file path=word/document.xml><?xml version="1.0" encoding="utf-8"?>
-<w:document xmlns:wpc="http://schemas.microsoft.com/office/word/2010/wordprocessingCanvas" xmlns:cx="http://schemas.microsoft.com/office/drawing/2014/chartex" xmlns:cx1="http://schemas.microsoft.com/office/drawing/2015/9/8/chartex" xmlns:cx2="http://schemas.microsoft.com/office/drawing/2015/10/21/chartex" xmlns:cx3="http://schemas.microsoft.com/office/drawing/2016/5/9/chartex" xmlns:cx4="http://schemas.microsoft.com/office/drawing/2016/5/10/chartex" xmlns:cx5="http://schemas.microsoft.com/office/drawing/2016/5/11/chartex" xmlns:cx6="http://schemas.microsoft.com/office/drawing/2016/5/12/chartex" xmlns:cx7="http://schemas.microsoft.com/office/drawing/2016/5/13/chartex" xmlns:cx8="http://schemas.microsoft.com/office/drawing/2016/5/14/chartex" xmlns:mc="http://schemas.openxmlformats.org/markup-compatibility/2006" xmlns:aink="http://schemas.microsoft.com/office/drawing/2016/ink" xmlns:am3d="http://schemas.microsoft.com/office/drawing/2017/model3d" xmlns:o="urn:schemas-microsoft-com:office:office" xmlns:r="http://schemas.openxmlformats.org/officeDocument/2006/relationships" xmlns:m="http://schemas.openxmlformats.org/officeDocument/2006/math" xmlns:v="urn:schemas-microsoft-com:vml" xmlns:wp14="http://schemas.microsoft.com/office/word/2010/wordprocessingDrawing" xmlns:wp="http://schemas.openxmlformats.org/drawingml/2006/wordprocessingDrawing" xmlns:w10="urn:schemas-microsoft-com:office:word" xmlns:w="http://schemas.openxmlformats.org/wordprocessingml/2006/main" xmlns:w14="http://schemas.microsoft.com/office/word/2010/wordml" xmlns:w15="http://schemas.microsoft.com/office/word/2012/wordml" xmlns:w16cid="http://schemas.microsoft.com/office/word/2016/wordml/cid" xmlns:w16se="http://schemas.microsoft.com/office/word/2015/wordml/symex" xmlns:wpg="http://schemas.microsoft.com/office/word/2010/wordprocessingGroup" xmlns:wpi="http://schemas.microsoft.com/office/word/2010/wordprocessingInk" xmlns:wne="http://schemas.microsoft.com/office/word/2006/wordml" xmlns:wps="http://schemas.microsoft.com/office/word/2010/wordprocessingShape" mc:Ignorable="w14 w15 w16se w16cid wp14">
+<w:document xmlns:wpc="http://schemas.microsoft.com/office/word/2010/wordprocessingCanvas" xmlns:cx="http://schemas.microsoft.com/office/drawing/2014/chartex" xmlns:cx1="http://schemas.microsoft.com/office/drawing/2015/9/8/chartex" xmlns:cx2="http://schemas.microsoft.com/office/drawing/2015/10/21/chartex" xmlns:cx3="http://schemas.microsoft.com/office/drawing/2016/5/9/chartex" xmlns:cx4="http://schemas.microsoft.com/office/drawing/2016/5/10/chartex" xmlns:cx5="http://schemas.microsoft.com/office/drawing/2016/5/11/chartex" xmlns:cx6="http://schemas.microsoft.com/office/drawing/2016/5/12/chartex" xmlns:cx7="http://schemas.microsoft.com/office/drawing/2016/5/13/chartex" xmlns:cx8="http://schemas.microsoft.com/office/drawing/2016/5/14/chartex" xmlns:mc="http://schemas.openxmlformats.org/markup-compatibility/2006" xmlns:aink="http://schemas.microsoft.com/office/drawing/2016/ink" xmlns:am3d="http://schemas.microsoft.com/office/drawing/2017/model3d" xmlns:o="urn:schemas-microsoft-com:office:office" xmlns:r="http://schemas.openxmlformats.org/officeDocument/2006/relationships" xmlns:m="http://schemas.openxmlformats.org/officeDocument/2006/math" xmlns:v="urn:schemas-microsoft-com:vml" xmlns:wp14="http://schemas.microsoft.com/office/word/2010/wordprocessingDrawing" xmlns:wp="http://schemas.openxmlformats.org/drawingml/2006/wordprocessingDrawing" xmlns:w10="urn:schemas-microsoft-com:office:word" xmlns:w="http://schemas.openxmlformats.org/wordprocessingml/2006/main" xmlns:w14="http://schemas.microsoft.com/office/word/2010/wordml" xmlns:w15="http://schemas.microsoft.com/office/word/2012/wordml" xmlns:w16cex="http://schemas.microsoft.com/office/word/2018/wordml/cex" xmlns:w16cid="http://schemas.microsoft.com/office/word/2016/wordml/cid" xmlns:w16="http://schemas.microsoft.com/office/word/2018/wordml" xmlns:w16se="http://schemas.microsoft.com/office/word/2015/wordml/symex" xmlns:wpg="http://schemas.microsoft.com/office/word/2010/wordprocessingGroup" xmlns:wpi="http://schemas.microsoft.com/office/word/2010/wordprocessingInk" xmlns:wne="http://schemas.microsoft.com/office/word/2006/wordml" xmlns:wps="http://schemas.microsoft.com/office/word/2010/wordprocessingShape" mc:Ignorable="w14 w15 w16se w16cid w16 w16cex wp14">
   <w:body>
     <w:p>
       <w:pPr>
@@ -242,8 +242,17 @@
         <w:t xml:space="preserve"> Computer Engineering</w:t>
       </w:r>
       <w:r>
+        <w:t xml:space="preserve"> (Bachelors)</w:t>
+      </w:r>
+      <w:r>
         <w:tab/>
-        <w:t>05/2020</w:t>
+        <w:t>0</w:t>
+      </w:r>
+      <w:r>
+        <w:t>4</w:t>
+      </w:r>
+      <w:r>
+        <w:t>/2020</w:t>
       </w:r>
     </w:p>
     <w:p>
@@ -269,26 +278,9 @@
           <w:tab w:val="right" w:pos="10800"/>
         </w:tabs>
         <w:spacing w:line="240" w:lineRule="auto"/>
-      </w:pPr>
-      <w:r>
-        <w:t xml:space="preserve">Current Courses: </w:t>
-      </w:r>
-      <w:r>
-        <w:t>Hardware Accelerators, Machine Learning</w:t>
-      </w:r>
-    </w:p>
-    <w:p>
-      <w:pPr>
-        <w:tabs>
-          <w:tab w:val="right" w:pos="10800"/>
-        </w:tabs>
-        <w:spacing w:line="240" w:lineRule="auto"/>
         <w:contextualSpacing/>
       </w:pPr>
       <w:r>
-        <w:t xml:space="preserve">Completed </w:t>
-      </w:r>
-      <w:r>
         <w:t>Course</w:t>
       </w:r>
       <w:r>
@@ -301,33 +293,33 @@
         <w:t xml:space="preserve"> </w:t>
       </w:r>
       <w:r>
-        <w:t xml:space="preserve">Operating Systems, </w:t>
-      </w:r>
-      <w:r>
-        <w:t>Data Structures &amp; Algorithms,</w:t>
-      </w:r>
-      <w:r>
-        <w:t xml:space="preserve"> Intro Logic Design</w:t>
-      </w:r>
-    </w:p>
-    <w:p>
-      <w:pPr>
-        <w:tabs>
-          <w:tab w:val="right" w:pos="10800"/>
-        </w:tabs>
-        <w:spacing w:line="240" w:lineRule="auto"/>
-      </w:pPr>
-      <w:r>
-        <w:t xml:space="preserve">               </w:t>
-      </w:r>
-      <w:r>
-        <w:t xml:space="preserve">                   </w:t>
-      </w:r>
-      <w:r>
-        <w:t>Intro Signals &amp; Systems, Microprocessor Toys</w:t>
-      </w:r>
-      <w:r>
-        <w:t>, Linear Algebra</w:t>
+        <w:t>Operating Systems,</w:t>
+      </w:r>
+      <w:r>
+        <w:t xml:space="preserve"> Hardware Accelerators, Intro Embedded Systems,</w:t>
+      </w:r>
+    </w:p>
+    <w:p>
+      <w:pPr>
+        <w:tabs>
+          <w:tab w:val="right" w:pos="10800"/>
+        </w:tabs>
+        <w:contextualSpacing/>
+      </w:pPr>
+      <w:r>
+        <w:t xml:space="preserve"> </w:t>
+      </w:r>
+      <w:r>
+        <w:t xml:space="preserve">              </w:t>
+      </w:r>
+      <w:r>
+        <w:t>Compilers, Intro Machine</w:t>
+      </w:r>
+      <w:r>
+        <w:t xml:space="preserve"> </w:t>
+      </w:r>
+      <w:r>
+        <w:t>Learning, Linear Algebra</w:t>
       </w:r>
       <w:r>
         <w:tab/>
@@ -618,7 +610,13 @@
         <w:t>Enabled an enterprise SSD controller to boot over Quad-SPI, dou</w:t>
       </w:r>
       <w:r>
-        <w:t>bling memory transfer speed.</w:t>
+        <w:t>bling memory transfer speed</w:t>
+      </w:r>
+      <w:r>
+        <w:t xml:space="preserve"> during boot</w:t>
+      </w:r>
+      <w:r>
+        <w:t>.</w:t>
       </w:r>
     </w:p>
     <w:p>
@@ -1372,8 +1370,6 @@
           <w:tab w:val="right" w:pos="10800"/>
         </w:tabs>
       </w:pPr>
-      <w:bookmarkStart w:id="0" w:name="_GoBack"/>
-      <w:bookmarkEnd w:id="0"/>
     </w:p>
     <w:sectPr>
       <w:type w:val="continuous"/>
@@ -1387,7 +1383,7 @@
 </file>
 
 <file path=word/numbering.xml><?xml version="1.0" encoding="utf-8"?>
-<w:numbering xmlns:wpc="http://schemas.microsoft.com/office/word/2010/wordprocessingCanvas" xmlns:cx="http://schemas.microsoft.com/office/drawing/2014/chartex" xmlns:cx1="http://schemas.microsoft.com/office/drawing/2015/9/8/chartex" xmlns:cx2="http://schemas.microsoft.com/office/drawing/2015/10/21/chartex" xmlns:cx3="http://schemas.microsoft.com/office/drawing/2016/5/9/chartex" xmlns:cx4="http://schemas.microsoft.com/office/drawing/2016/5/10/chartex" xmlns:cx5="http://schemas.microsoft.com/office/drawing/2016/5/11/chartex" xmlns:cx6="http://schemas.microsoft.com/office/drawing/2016/5/12/chartex" xmlns:cx7="http://schemas.microsoft.com/office/drawing/2016/5/13/chartex" xmlns:cx8="http://schemas.microsoft.com/office/drawing/2016/5/14/chartex" xmlns:mc="http://schemas.openxmlformats.org/markup-compatibility/2006" xmlns:aink="http://schemas.microsoft.com/office/drawing/2016/ink" xmlns:am3d="http://schemas.microsoft.com/office/drawing/2017/model3d" xmlns:o="urn:schemas-microsoft-com:office:office" xmlns:r="http://schemas.openxmlformats.org/officeDocument/2006/relationships" xmlns:m="http://schemas.openxmlformats.org/officeDocument/2006/math" xmlns:v="urn:schemas-microsoft-com:vml" xmlns:wp14="http://schemas.microsoft.com/office/word/2010/wordprocessingDrawing" xmlns:wp="http://schemas.openxmlformats.org/drawingml/2006/wordprocessingDrawing" xmlns:w10="urn:schemas-microsoft-com:office:word" xmlns:w="http://schemas.openxmlformats.org/wordprocessingml/2006/main" xmlns:w14="http://schemas.microsoft.com/office/word/2010/wordml" xmlns:w15="http://schemas.microsoft.com/office/word/2012/wordml" xmlns:w16cid="http://schemas.microsoft.com/office/word/2016/wordml/cid" xmlns:w16se="http://schemas.microsoft.com/office/word/2015/wordml/symex" xmlns:wpg="http://schemas.microsoft.com/office/word/2010/wordprocessingGroup" xmlns:wpi="http://schemas.microsoft.com/office/word/2010/wordprocessingInk" xmlns:wne="http://schemas.microsoft.com/office/word/2006/wordml" xmlns:wps="http://schemas.microsoft.com/office/word/2010/wordprocessingShape" mc:Ignorable="w14 w15 w16se w16cid wp14">
+<w:numbering xmlns:wpc="http://schemas.microsoft.com/office/word/2010/wordprocessingCanvas" xmlns:cx="http://schemas.microsoft.com/office/drawing/2014/chartex" xmlns:cx1="http://schemas.microsoft.com/office/drawing/2015/9/8/chartex" xmlns:cx2="http://schemas.microsoft.com/office/drawing/2015/10/21/chartex" xmlns:cx3="http://schemas.microsoft.com/office/drawing/2016/5/9/chartex" xmlns:cx4="http://schemas.microsoft.com/office/drawing/2016/5/10/chartex" xmlns:cx5="http://schemas.microsoft.com/office/drawing/2016/5/11/chartex" xmlns:cx6="http://schemas.microsoft.com/office/drawing/2016/5/12/chartex" xmlns:cx7="http://schemas.microsoft.com/office/drawing/2016/5/13/chartex" xmlns:cx8="http://schemas.microsoft.com/office/drawing/2016/5/14/chartex" xmlns:mc="http://schemas.openxmlformats.org/markup-compatibility/2006" xmlns:aink="http://schemas.microsoft.com/office/drawing/2016/ink" xmlns:am3d="http://schemas.microsoft.com/office/drawing/2017/model3d" xmlns:o="urn:schemas-microsoft-com:office:office" xmlns:r="http://schemas.openxmlformats.org/officeDocument/2006/relationships" xmlns:m="http://schemas.openxmlformats.org/officeDocument/2006/math" xmlns:v="urn:schemas-microsoft-com:vml" xmlns:wp14="http://schemas.microsoft.com/office/word/2010/wordprocessingDrawing" xmlns:wp="http://schemas.openxmlformats.org/drawingml/2006/wordprocessingDrawing" xmlns:w10="urn:schemas-microsoft-com:office:word" xmlns:w="http://schemas.openxmlformats.org/wordprocessingml/2006/main" xmlns:w14="http://schemas.microsoft.com/office/word/2010/wordml" xmlns:w15="http://schemas.microsoft.com/office/word/2012/wordml" xmlns:w16cex="http://schemas.microsoft.com/office/word/2018/wordml/cex" xmlns:w16cid="http://schemas.microsoft.com/office/word/2016/wordml/cid" xmlns:w16="http://schemas.microsoft.com/office/word/2018/wordml" xmlns:w16se="http://schemas.microsoft.com/office/word/2015/wordml/symex" xmlns:wpg="http://schemas.microsoft.com/office/word/2010/wordprocessingGroup" xmlns:wpi="http://schemas.microsoft.com/office/word/2010/wordprocessingInk" xmlns:wne="http://schemas.microsoft.com/office/word/2006/wordml" xmlns:wps="http://schemas.microsoft.com/office/word/2010/wordprocessingShape" mc:Ignorable="w14 w15 w16se w16cid w16 w16cex wp14">
   <w:abstractNum w:abstractNumId="0" w15:restartNumberingAfterBreak="0">
     <w:nsid w:val="0325480A"/>
     <w:multiLevelType w:val="hybridMultilevel"/>
@@ -2087,7 +2083,7 @@
 </file>
 
 <file path=word/styles.xml><?xml version="1.0" encoding="utf-8"?>
-<w:styles xmlns:mc="http://schemas.openxmlformats.org/markup-compatibility/2006" xmlns:r="http://schemas.openxmlformats.org/officeDocument/2006/relationships" xmlns:w="http://schemas.openxmlformats.org/wordprocessingml/2006/main" xmlns:w14="http://schemas.microsoft.com/office/word/2010/wordml" xmlns:w15="http://schemas.microsoft.com/office/word/2012/wordml" xmlns:w16cid="http://schemas.microsoft.com/office/word/2016/wordml/cid" xmlns:w16se="http://schemas.microsoft.com/office/word/2015/wordml/symex" mc:Ignorable="w14 w15 w16se w16cid">
+<w:styles xmlns:mc="http://schemas.openxmlformats.org/markup-compatibility/2006" xmlns:r="http://schemas.openxmlformats.org/officeDocument/2006/relationships" xmlns:w="http://schemas.openxmlformats.org/wordprocessingml/2006/main" xmlns:w14="http://schemas.microsoft.com/office/word/2010/wordml" xmlns:w15="http://schemas.microsoft.com/office/word/2012/wordml" xmlns:w16cex="http://schemas.microsoft.com/office/word/2018/wordml/cex" xmlns:w16cid="http://schemas.microsoft.com/office/word/2016/wordml/cid" xmlns:w16="http://schemas.microsoft.com/office/word/2018/wordml" xmlns:w16se="http://schemas.microsoft.com/office/word/2015/wordml/symex" mc:Ignorable="w14 w15 w16se w16cid w16 w16cex">
   <w:docDefaults>
     <w:rPrDefault>
       <w:rPr>

</xml_diff>